<commit_message>
Přidání reportů, dodělání z předešlého commitu
</commit_message>
<xml_diff>
--- a/Zarizeni_report.docx
+++ b/Zarizeni_report.docx
@@ -72,10 +72,10 @@
       <w:sdt>
         <w:sdtPr>
           <w:id w:val="-1672476803"/>
-          <w15:dataBinding w:prefixMappings="xmlns:ns0='urn:microsoft-dynamics-nav/reports/Zarizeni_report/50104/'" w:xpath="/ns0:NavWordReportXmlPart[1]/ns0:DevTab" w:storeItemID="{E829AF66-C668-456E-A5D3-E7A6E42BDC41}"/>
+          <w15:dataBinding w:prefixMappings="xmlns:ns0='urn:microsoft-dynamics-nav/reports/Zarizeni_report_Word/50104/'" w:xpath="/ns0:NavWordReportXmlPart[1]/ns0:DevTab" w:storeItemID="{E829AF66-C668-456E-A5D3-E7A6E42BDC41}"/>
           <w15:repeatingSection/>
           <w:alias w:val="#Nav: /DevTab"/>
-          <w:tag w:val="#Nav: Zarizeni_report/50104"/>
+          <w:tag w:val="#Nav: Zarizeni_report_Word/50104"/>
         </w:sdtPr>
         <w:sdtEndPr>
           <w:rPr>
@@ -111,10 +111,10 @@
                     <w:placeholder>
                       <w:docPart w:val="DefaultPlaceholder_-1854013440"/>
                     </w:placeholder>
-                    <w:dataBinding w:prefixMappings="xmlns:ns0='urn:microsoft-dynamics-nav/reports/Zarizeni_report/50104/'" w:xpath="/ns0:NavWordReportXmlPart[1]/ns0:DevTab[1]/ns0:No[1]" w:storeItemID="{E829AF66-C668-456E-A5D3-E7A6E42BDC41}"/>
+                    <w:dataBinding w:prefixMappings="xmlns:ns0='urn:microsoft-dynamics-nav/reports/Zarizeni_report_Word/50104/'" w:xpath="/ns0:NavWordReportXmlPart[1]/ns0:DevTab[1]/ns0:No[1]" w:storeItemID="{E829AF66-C668-456E-A5D3-E7A6E42BDC41}"/>
                     <w:text/>
                     <w:alias w:val="#Nav: /DevTab/No"/>
-                    <w:tag w:val="#Nav: Zarizeni_report/50104"/>
+                    <w:tag w:val="#Nav: Zarizeni_report_Word/50104"/>
                   </w:sdtPr>
                   <w:sdtContent>
                     <w:tc>
@@ -136,10 +136,10 @@
                     <w:placeholder>
                       <w:docPart w:val="DefaultPlaceholder_-1854013440"/>
                     </w:placeholder>
-                    <w:dataBinding w:prefixMappings="xmlns:ns0='urn:microsoft-dynamics-nav/reports/Zarizeni_report/50104/'" w:xpath="/ns0:NavWordReportXmlPart[1]/ns0:DevTab[1]/ns0:Name[1]" w:storeItemID="{E829AF66-C668-456E-A5D3-E7A6E42BDC41}"/>
+                    <w:dataBinding w:prefixMappings="xmlns:ns0='urn:microsoft-dynamics-nav/reports/Zarizeni_report_Word/50104/'" w:xpath="/ns0:NavWordReportXmlPart[1]/ns0:DevTab[1]/ns0:Name[1]" w:storeItemID="{E829AF66-C668-456E-A5D3-E7A6E42BDC41}"/>
                     <w:text/>
                     <w:alias w:val="#Nav: /DevTab/Name"/>
-                    <w:tag w:val="#Nav: Zarizeni_report/50104"/>
+                    <w:tag w:val="#Nav: Zarizeni_report_Word/50104"/>
                   </w:sdtPr>
                   <w:sdtContent>
                     <w:tc>
@@ -165,10 +165,10 @@
                     <w:placeholder>
                       <w:docPart w:val="DefaultPlaceholder_-1854013440"/>
                     </w:placeholder>
-                    <w:dataBinding w:prefixMappings="xmlns:ns0='urn:microsoft-dynamics-nav/reports/Zarizeni_report/50104/'" w:xpath="/ns0:NavWordReportXmlPart[1]/ns0:DevTab[1]/ns0:Description[1]" w:storeItemID="{E829AF66-C668-456E-A5D3-E7A6E42BDC41}"/>
+                    <w:dataBinding w:prefixMappings="xmlns:ns0='urn:microsoft-dynamics-nav/reports/Zarizeni_report_Word/50104/'" w:xpath="/ns0:NavWordReportXmlPart[1]/ns0:DevTab[1]/ns0:Description[1]" w:storeItemID="{E829AF66-C668-456E-A5D3-E7A6E42BDC41}"/>
                     <w:text/>
                     <w:alias w:val="#Nav: /DevTab/Description"/>
-                    <w:tag w:val="#Nav: Zarizeni_report/50104"/>
+                    <w:tag w:val="#Nav: Zarizeni_report_Word/50104"/>
                   </w:sdtPr>
                   <w:sdtContent>
                     <w:tc>
@@ -194,10 +194,10 @@
                     <w:placeholder>
                       <w:docPart w:val="DefaultPlaceholder_-1854013440"/>
                     </w:placeholder>
-                    <w:dataBinding w:prefixMappings="xmlns:ns0='urn:microsoft-dynamics-nav/reports/Zarizeni_report/50104/'" w:xpath="/ns0:NavWordReportXmlPart[1]/ns0:DevTab[1]/ns0:Amount[1]" w:storeItemID="{E829AF66-C668-456E-A5D3-E7A6E42BDC41}"/>
+                    <w:dataBinding w:prefixMappings="xmlns:ns0='urn:microsoft-dynamics-nav/reports/Zarizeni_report_Word/50104/'" w:xpath="/ns0:NavWordReportXmlPart[1]/ns0:DevTab[1]/ns0:Amount[1]" w:storeItemID="{E829AF66-C668-456E-A5D3-E7A6E42BDC41}"/>
                     <w:text/>
                     <w:alias w:val="#Nav: /DevTab/Amount"/>
-                    <w:tag w:val="#Nav: Zarizeni_report/50104"/>
+                    <w:tag w:val="#Nav: Zarizeni_report_Word/50104"/>
                   </w:sdtPr>
                   <w:sdtContent>
                     <w:tc>
@@ -1750,7 +1750,9 @@
 </a:theme>
 </file>
 
-<file path=customXml/item1.xml>��< ? x m l   v e r s i o n = " 1 . 0 "   e n c o d i n g = " u t f - 1 6 " ? > < N a v W o r d R e p o r t X m l P a r t   x m l n s = " u r n : m i c r o s o f t - d y n a m i c s - n a v / r e p o r t s / Z a r i z e n i _ r e p o r t / 5 0 1 0 4 / " > +<file path=customXML/item2.xml>��< ? x m l   v e r s i o n = " 1 . 0 "   e n c o d i n g = " u t f - 1 6 " ? > + 
+ < N a v W o r d R e p o r t X m l P a r t   x m l n s = " u r n : m i c r o s o f t - d y n a m i c s - n a v / r e p o r t s / Z a r i z e n i _ r e p o r t _ W o r d / 5 0 1 0 4 / " >   
      < D e v T a b >   
@@ -1765,12 +1767,4 @@
      < / D e v T a b >   
  < / N a v W o r d R e p o r t X m l P a r t > 
-</file>
-
-<file path=customXml/itemProps1.xml><?xml version="1.0" encoding="utf-8"?>
-<ds:datastoreItem xmlns:ds="http://schemas.openxmlformats.org/officeDocument/2006/customXml" ds:itemID="{E829AF66-C668-456E-A5D3-E7A6E42BDC41}">
-  <ds:schemaRefs>
-    <ds:schemaRef ds:uri="urn:microsoft-dynamics-nav/reports/Zarizeni_report/50104/"/>
-  </ds:schemaRefs>
-</ds:datastoreItem>
 </file>
</xml_diff>